<commit_message>
Tested and Adjusted deployment resources and updates on documentation.
</commit_message>
<xml_diff>
--- a/Documentation/0000 - Edam.Studio.Installation.v0.docx
+++ b/Documentation/0000 - Edam.Studio.Installation.v0.docx
@@ -10,12 +10,32 @@
           <w:szCs w:val="40"/>
         </w:rPr>
       </w:pPr>
+      <w:bookmarkStart w:id="0" w:name="_Hlk126486699"/>
+      <w:r>
+        <w:rPr>
+          <w:rFonts w:ascii="Bahnschrift SemiBold" w:hAnsi="Bahnschrift SemiBold"/>
+          <w:b/>
+          <w:bCs/>
+          <w:color w:val="C45911" w:themeColor="accent2" w:themeShade="BF"/>
+          <w:sz w:val="40"/>
+          <w:szCs w:val="40"/>
+        </w:rPr>
+        <w:t>EDAM Studio</w:t>
+      </w:r>
+      <w:r>
+        <w:rPr>
+          <w:color w:val="C45911" w:themeColor="accent2" w:themeShade="BF"/>
+          <w:sz w:val="40"/>
+          <w:szCs w:val="40"/>
+        </w:rPr>
+        <w:t xml:space="preserve"> </w:t>
+      </w:r>
       <w:r>
         <w:rPr>
           <w:sz w:val="40"/>
           <w:szCs w:val="40"/>
         </w:rPr>
-        <w:t>EDAM Installation Guid</w:t>
+        <w:t>Installation Guid</w:t>
       </w:r>
       <w:r>
         <w:rPr>
@@ -37,6 +57,9 @@
       <w:r>
         <w:t>How to Install EDAM</w:t>
       </w:r>
+      <w:r>
+        <w:t xml:space="preserve"> Studio</w:t>
+      </w:r>
     </w:p>
     <w:p>
       <w:r>
@@ -68,6 +91,7 @@
         <w:t>Make sure to have MS-SQL Server installed before going through the installation steps.  It has been tested in 2019, and 2022 Developer, Express, Local and Community versions.  Once SQL Server is available open the EDAM Database project, run publishing it to the installed server.  Make sure to update the related connection string as required in the next Step.</w:t>
       </w:r>
     </w:p>
+    <w:bookmarkEnd w:id="0"/>
     <w:p>
       <w:pPr>
         <w:pStyle w:val="Heading3"/>
@@ -98,24 +122,55 @@
         <w:t>Editing Settings</w:t>
       </w:r>
       <w:r>
-        <w:t xml:space="preserve"> File appsettings.json</w:t>
-      </w:r>
+        <w:t xml:space="preserve"> File </w:t>
+      </w:r>
+      <w:proofErr w:type="spellStart"/>
+      <w:proofErr w:type="gramStart"/>
+      <w:r>
+        <w:t>appsettings.json</w:t>
+      </w:r>
+      <w:proofErr w:type="spellEnd"/>
+      <w:proofErr w:type="gramEnd"/>
     </w:p>
     <w:p>
       <w:r>
         <w:t>Visit the</w:t>
       </w:r>
       <w:r>
-        <w:t xml:space="preserve"> Edam.</w:t>
+        <w:t xml:space="preserve"> </w:t>
+      </w:r>
+      <w:proofErr w:type="spellStart"/>
+      <w:r>
+        <w:t>Edam.</w:t>
       </w:r>
       <w:r>
         <w:t>C</w:t>
       </w:r>
       <w:r>
-        <w:t xml:space="preserve">onsoles/Edam.WinUI </w:t>
-      </w:r>
-      <w:r>
-        <w:t>folder to find the appsettings.json file.  In this file there are just a few key values to edit.  A short discussion of keys and values follow:</w:t>
+        <w:t>onsoles</w:t>
+      </w:r>
+      <w:proofErr w:type="spellEnd"/>
+      <w:r>
+        <w:t>/</w:t>
+      </w:r>
+      <w:proofErr w:type="spellStart"/>
+      <w:r>
+        <w:t>Edam.WinUI</w:t>
+      </w:r>
+      <w:proofErr w:type="spellEnd"/>
+      <w:r>
+        <w:t xml:space="preserve"> </w:t>
+      </w:r>
+      <w:r>
+        <w:t xml:space="preserve">folder to find the </w:t>
+      </w:r>
+      <w:proofErr w:type="spellStart"/>
+      <w:r>
+        <w:t>appsettings.json</w:t>
+      </w:r>
+      <w:proofErr w:type="spellEnd"/>
+      <w:r>
+        <w:t xml:space="preserve"> file.  In this file there are just a few key values to edit.  A short discussion of keys and values follow:</w:t>
       </w:r>
     </w:p>
     <w:tbl>
@@ -227,6 +282,7 @@
                 <w:szCs w:val="18"/>
               </w:rPr>
             </w:pPr>
+            <w:proofErr w:type="spellStart"/>
             <w:r>
               <w:rPr>
                 <w:sz w:val="18"/>
@@ -234,6 +290,7 @@
               </w:rPr>
               <w:t>DefaultApiScope</w:t>
             </w:r>
+            <w:proofErr w:type="spellEnd"/>
           </w:p>
         </w:tc>
         <w:tc>
@@ -296,6 +353,7 @@
                 <w:szCs w:val="18"/>
               </w:rPr>
             </w:pPr>
+            <w:proofErr w:type="spellStart"/>
             <w:r>
               <w:rPr>
                 <w:sz w:val="18"/>
@@ -303,6 +361,7 @@
               </w:rPr>
               <w:t>DefaultUrlSource</w:t>
             </w:r>
+            <w:proofErr w:type="spellEnd"/>
           </w:p>
         </w:tc>
         <w:tc>
@@ -361,6 +420,7 @@
                 <w:szCs w:val="18"/>
               </w:rPr>
             </w:pPr>
+            <w:proofErr w:type="spellStart"/>
             <w:r>
               <w:rPr>
                 <w:sz w:val="18"/>
@@ -368,6 +428,7 @@
               </w:rPr>
               <w:t>ReferenceDataTemplatesFolder</w:t>
             </w:r>
+            <w:proofErr w:type="spellEnd"/>
           </w:p>
         </w:tc>
         <w:tc>
@@ -381,6 +442,7 @@
                 <w:szCs w:val="18"/>
               </w:rPr>
             </w:pPr>
+            <w:proofErr w:type="spellStart"/>
             <w:r>
               <w:rPr>
                 <w:sz w:val="18"/>
@@ -388,6 +450,7 @@
               </w:rPr>
               <w:t>ReferenceDataTemplates</w:t>
             </w:r>
+            <w:proofErr w:type="spellEnd"/>
           </w:p>
         </w:tc>
         <w:tc>
@@ -423,28 +486,46 @@
                 <w:szCs w:val="18"/>
               </w:rPr>
             </w:pPr>
-            <w:r>
-              <w:rPr>
-                <w:sz w:val="18"/>
-                <w:szCs w:val="18"/>
-              </w:rPr>
-              <w:t>ReferenceData/</w:t>
-            </w:r>
-          </w:p>
-          <w:p>
-            <w:pPr>
-              <w:rPr>
-                <w:sz w:val="18"/>
-                <w:szCs w:val="18"/>
-              </w:rPr>
-            </w:pPr>
-            <w:r>
-              <w:rPr>
-                <w:sz w:val="18"/>
-                <w:szCs w:val="18"/>
-              </w:rPr>
-              <w:t xml:space="preserve">   ConnectionStringKey</w:t>
-            </w:r>
+            <w:proofErr w:type="spellStart"/>
+            <w:r>
+              <w:rPr>
+                <w:sz w:val="18"/>
+                <w:szCs w:val="18"/>
+              </w:rPr>
+              <w:t>ReferenceData</w:t>
+            </w:r>
+            <w:proofErr w:type="spellEnd"/>
+            <w:r>
+              <w:rPr>
+                <w:sz w:val="18"/>
+                <w:szCs w:val="18"/>
+              </w:rPr>
+              <w:t>/</w:t>
+            </w:r>
+          </w:p>
+          <w:p>
+            <w:pPr>
+              <w:rPr>
+                <w:sz w:val="18"/>
+                <w:szCs w:val="18"/>
+              </w:rPr>
+            </w:pPr>
+            <w:r>
+              <w:rPr>
+                <w:sz w:val="18"/>
+                <w:szCs w:val="18"/>
+              </w:rPr>
+              <w:t xml:space="preserve">   </w:t>
+            </w:r>
+            <w:proofErr w:type="spellStart"/>
+            <w:r>
+              <w:rPr>
+                <w:sz w:val="18"/>
+                <w:szCs w:val="18"/>
+              </w:rPr>
+              <w:t>ConnectionStringKey</w:t>
+            </w:r>
+            <w:proofErr w:type="spellEnd"/>
           </w:p>
         </w:tc>
         <w:tc>
@@ -458,6 +539,7 @@
                 <w:szCs w:val="18"/>
               </w:rPr>
             </w:pPr>
+            <w:proofErr w:type="spellStart"/>
             <w:r>
               <w:rPr>
                 <w:sz w:val="18"/>
@@ -465,6 +547,7 @@
               </w:rPr>
               <w:t>RefDataLocal</w:t>
             </w:r>
+            <w:proofErr w:type="spellEnd"/>
           </w:p>
         </w:tc>
         <w:tc>
@@ -483,7 +566,23 @@
                 <w:sz w:val="18"/>
                 <w:szCs w:val="18"/>
               </w:rPr>
-              <w:t>Points to the connection string key id to use for Reference Data (see ConnectionStrings section ahead).</w:t>
+              <w:t xml:space="preserve">Points to the connection string key id to use for Reference Data (see </w:t>
+            </w:r>
+            <w:proofErr w:type="spellStart"/>
+            <w:r>
+              <w:rPr>
+                <w:sz w:val="18"/>
+                <w:szCs w:val="18"/>
+              </w:rPr>
+              <w:t>ConnectionStrings</w:t>
+            </w:r>
+            <w:proofErr w:type="spellEnd"/>
+            <w:r>
+              <w:rPr>
+                <w:sz w:val="18"/>
+                <w:szCs w:val="18"/>
+              </w:rPr>
+              <w:t xml:space="preserve"> section ahead).</w:t>
             </w:r>
           </w:p>
         </w:tc>
@@ -500,6 +599,7 @@
                 <w:szCs w:val="18"/>
               </w:rPr>
             </w:pPr>
+            <w:proofErr w:type="spellStart"/>
             <w:r>
               <w:rPr>
                 <w:sz w:val="18"/>
@@ -507,6 +607,7 @@
               </w:rPr>
               <w:t>HomeControl</w:t>
             </w:r>
+            <w:proofErr w:type="spellEnd"/>
           </w:p>
         </w:tc>
         <w:tc>
@@ -520,6 +621,7 @@
                 <w:szCs w:val="18"/>
               </w:rPr>
             </w:pPr>
+            <w:proofErr w:type="spellStart"/>
             <w:r>
               <w:rPr>
                 <w:sz w:val="18"/>
@@ -527,6 +629,7 @@
               </w:rPr>
               <w:t>ProjectView</w:t>
             </w:r>
+            <w:proofErr w:type="spellEnd"/>
           </w:p>
         </w:tc>
         <w:tc>
@@ -564,14 +667,26 @@
                 <w:szCs w:val="18"/>
               </w:rPr>
             </w:pPr>
+            <w:proofErr w:type="spellStart"/>
             <w:r>
               <w:rPr>
                 <w:color w:val="595959" w:themeColor="text1" w:themeTint="A6"/>
                 <w:sz w:val="18"/>
                 <w:szCs w:val="18"/>
               </w:rPr>
-              <w:t>AM.DB.Key</w:t>
-            </w:r>
+              <w:t>AM.</w:t>
+            </w:r>
+            <w:proofErr w:type="gramStart"/>
+            <w:r>
+              <w:rPr>
+                <w:color w:val="595959" w:themeColor="text1" w:themeTint="A6"/>
+                <w:sz w:val="18"/>
+                <w:szCs w:val="18"/>
+              </w:rPr>
+              <w:t>DB.Key</w:t>
+            </w:r>
+            <w:proofErr w:type="spellEnd"/>
+            <w:proofErr w:type="gramEnd"/>
           </w:p>
         </w:tc>
         <w:tc>
@@ -635,6 +750,7 @@
                 <w:szCs w:val="18"/>
               </w:rPr>
             </w:pPr>
+            <w:proofErr w:type="spellStart"/>
             <w:r>
               <w:rPr>
                 <w:color w:val="595959" w:themeColor="text1" w:themeTint="A6"/>
@@ -643,6 +759,7 @@
               </w:rPr>
               <w:t>DefaultInPath</w:t>
             </w:r>
+            <w:proofErr w:type="spellEnd"/>
           </w:p>
         </w:tc>
         <w:tc>
@@ -658,13 +775,41 @@
                 <w:szCs w:val="18"/>
               </w:rPr>
             </w:pPr>
+            <w:proofErr w:type="spellStart"/>
             <w:r>
               <w:rPr>
                 <w:color w:val="595959" w:themeColor="text1" w:themeTint="A6"/>
                 <w:sz w:val="18"/>
                 <w:szCs w:val="18"/>
               </w:rPr>
-              <w:t>ApplicationData/AM_Console/Samples/</w:t>
+              <w:t>ApplicationData</w:t>
+            </w:r>
+            <w:proofErr w:type="spellEnd"/>
+            <w:r>
+              <w:rPr>
+                <w:color w:val="595959" w:themeColor="text1" w:themeTint="A6"/>
+                <w:sz w:val="18"/>
+                <w:szCs w:val="18"/>
+              </w:rPr>
+              <w:t>/</w:t>
+            </w:r>
+            <w:proofErr w:type="spellStart"/>
+            <w:r>
+              <w:rPr>
+                <w:color w:val="595959" w:themeColor="text1" w:themeTint="A6"/>
+                <w:sz w:val="18"/>
+                <w:szCs w:val="18"/>
+              </w:rPr>
+              <w:t>AM_Console</w:t>
+            </w:r>
+            <w:proofErr w:type="spellEnd"/>
+            <w:r>
+              <w:rPr>
+                <w:color w:val="595959" w:themeColor="text1" w:themeTint="A6"/>
+                <w:sz w:val="18"/>
+                <w:szCs w:val="18"/>
+              </w:rPr>
+              <w:t>/Samples/</w:t>
             </w:r>
           </w:p>
         </w:tc>
@@ -706,6 +851,7 @@
                 <w:szCs w:val="18"/>
               </w:rPr>
             </w:pPr>
+            <w:proofErr w:type="spellStart"/>
             <w:r>
               <w:rPr>
                 <w:color w:val="595959" w:themeColor="text1" w:themeTint="A6"/>
@@ -714,6 +860,7 @@
               </w:rPr>
               <w:t>DefaultOutPath</w:t>
             </w:r>
+            <w:proofErr w:type="spellEnd"/>
           </w:p>
         </w:tc>
         <w:tc>
@@ -729,13 +876,23 @@
                 <w:szCs w:val="18"/>
               </w:rPr>
             </w:pPr>
+            <w:proofErr w:type="spellStart"/>
             <w:r>
               <w:rPr>
                 <w:color w:val="595959" w:themeColor="text1" w:themeTint="A6"/>
                 <w:sz w:val="18"/>
                 <w:szCs w:val="18"/>
               </w:rPr>
-              <w:t>ApplicationData/Temp</w:t>
+              <w:t>ApplicationData</w:t>
+            </w:r>
+            <w:proofErr w:type="spellEnd"/>
+            <w:r>
+              <w:rPr>
+                <w:color w:val="595959" w:themeColor="text1" w:themeTint="A6"/>
+                <w:sz w:val="18"/>
+                <w:szCs w:val="18"/>
+              </w:rPr>
+              <w:t>/Temp</w:t>
             </w:r>
           </w:p>
         </w:tc>
@@ -775,6 +932,7 @@
                 <w:szCs w:val="18"/>
               </w:rPr>
             </w:pPr>
+            <w:proofErr w:type="spellStart"/>
             <w:r>
               <w:rPr>
                 <w:sz w:val="18"/>
@@ -782,6 +940,7 @@
               </w:rPr>
               <w:t>DefaultTextMapFolder</w:t>
             </w:r>
+            <w:proofErr w:type="spellEnd"/>
           </w:p>
         </w:tc>
         <w:tc>
@@ -795,12 +954,37 @@
                 <w:szCs w:val="18"/>
               </w:rPr>
             </w:pPr>
-            <w:r>
-              <w:rPr>
-                <w:sz w:val="18"/>
-                <w:szCs w:val="18"/>
-              </w:rPr>
-              <w:t>../../TextMaps/</w:t>
+            <w:proofErr w:type="gramStart"/>
+            <w:r>
+              <w:rPr>
+                <w:sz w:val="18"/>
+                <w:szCs w:val="18"/>
+              </w:rPr>
+              <w:t>..</w:t>
+            </w:r>
+            <w:proofErr w:type="gramEnd"/>
+            <w:r>
+              <w:rPr>
+                <w:sz w:val="18"/>
+                <w:szCs w:val="18"/>
+              </w:rPr>
+              <w:t>/../</w:t>
+            </w:r>
+            <w:proofErr w:type="spellStart"/>
+            <w:r>
+              <w:rPr>
+                <w:sz w:val="18"/>
+                <w:szCs w:val="18"/>
+              </w:rPr>
+              <w:t>TextMaps</w:t>
+            </w:r>
+            <w:proofErr w:type="spellEnd"/>
+            <w:r>
+              <w:rPr>
+                <w:sz w:val="18"/>
+                <w:szCs w:val="18"/>
+              </w:rPr>
+              <w:t>/</w:t>
             </w:r>
           </w:p>
         </w:tc>
@@ -837,6 +1021,7 @@
                 <w:szCs w:val="18"/>
               </w:rPr>
             </w:pPr>
+            <w:proofErr w:type="spellStart"/>
             <w:r>
               <w:rPr>
                 <w:sz w:val="18"/>
@@ -844,6 +1029,7 @@
               </w:rPr>
               <w:t>AssetConsulePath</w:t>
             </w:r>
+            <w:proofErr w:type="spellEnd"/>
           </w:p>
         </w:tc>
         <w:tc>
@@ -921,6 +1107,7 @@
                 <w:szCs w:val="18"/>
               </w:rPr>
             </w:pPr>
+            <w:proofErr w:type="spellStart"/>
             <w:r>
               <w:rPr>
                 <w:sz w:val="18"/>
@@ -928,6 +1115,7 @@
               </w:rPr>
               <w:t>AssetConsolePath</w:t>
             </w:r>
+            <w:proofErr w:type="spellEnd"/>
           </w:p>
         </w:tc>
         <w:tc>
@@ -1005,6 +1193,7 @@
                 <w:szCs w:val="18"/>
               </w:rPr>
             </w:pPr>
+            <w:proofErr w:type="spellStart"/>
             <w:r>
               <w:rPr>
                 <w:sz w:val="18"/>
@@ -1012,6 +1201,7 @@
               </w:rPr>
               <w:t>AssetProjectsPath</w:t>
             </w:r>
+            <w:proofErr w:type="spellEnd"/>
           </w:p>
         </w:tc>
         <w:tc>
@@ -1067,6 +1257,7 @@
                 <w:szCs w:val="18"/>
               </w:rPr>
             </w:pPr>
+            <w:proofErr w:type="spellStart"/>
             <w:r>
               <w:rPr>
                 <w:sz w:val="18"/>
@@ -1074,6 +1265,7 @@
               </w:rPr>
               <w:t>AssetArgumentsTemplatePath</w:t>
             </w:r>
+            <w:proofErr w:type="spellEnd"/>
           </w:p>
         </w:tc>
         <w:tc>
@@ -1092,8 +1284,17 @@
                 <w:sz w:val="18"/>
                 <w:szCs w:val="18"/>
               </w:rPr>
-              <w:t>Templates/ToAssets.Args.json</w:t>
-            </w:r>
+              <w:t>Templates/</w:t>
+            </w:r>
+            <w:proofErr w:type="spellStart"/>
+            <w:r>
+              <w:rPr>
+                <w:sz w:val="18"/>
+                <w:szCs w:val="18"/>
+              </w:rPr>
+              <w:t>ToAssets.Args.json</w:t>
+            </w:r>
+            <w:proofErr w:type="spellEnd"/>
           </w:p>
         </w:tc>
         <w:tc>
@@ -1129,6 +1330,7 @@
                 <w:szCs w:val="18"/>
               </w:rPr>
             </w:pPr>
+            <w:proofErr w:type="spellStart"/>
             <w:r>
               <w:rPr>
                 <w:sz w:val="18"/>
@@ -1136,6 +1338,7 @@
               </w:rPr>
               <w:t>VaultSecretsScope</w:t>
             </w:r>
+            <w:proofErr w:type="spellEnd"/>
           </w:p>
         </w:tc>
         <w:tc>
@@ -1191,6 +1394,7 @@
                 <w:szCs w:val="18"/>
               </w:rPr>
             </w:pPr>
+            <w:proofErr w:type="spellStart"/>
             <w:r>
               <w:rPr>
                 <w:sz w:val="18"/>
@@ -1198,6 +1402,7 @@
               </w:rPr>
               <w:t>VaultAssemblyAndTypeKey</w:t>
             </w:r>
+            <w:proofErr w:type="spellEnd"/>
           </w:p>
         </w:tc>
         <w:tc>
@@ -1253,6 +1458,7 @@
                 <w:szCs w:val="18"/>
               </w:rPr>
             </w:pPr>
+            <w:proofErr w:type="spellStart"/>
             <w:r>
               <w:rPr>
                 <w:sz w:val="18"/>
@@ -1260,6 +1466,7 @@
               </w:rPr>
               <w:t>EditorLanguageMapFileName</w:t>
             </w:r>
+            <w:proofErr w:type="spellEnd"/>
           </w:p>
         </w:tc>
         <w:tc>
@@ -1273,6 +1480,7 @@
                 <w:szCs w:val="18"/>
               </w:rPr>
             </w:pPr>
+            <w:proofErr w:type="spellStart"/>
             <w:r>
               <w:rPr>
                 <w:sz w:val="18"/>
@@ -1280,6 +1488,7 @@
               </w:rPr>
               <w:t>EditorLanguageTextMap.json</w:t>
             </w:r>
+            <w:proofErr w:type="spellEnd"/>
           </w:p>
         </w:tc>
         <w:tc>
@@ -1315,6 +1524,7 @@
                 <w:szCs w:val="18"/>
               </w:rPr>
             </w:pPr>
+            <w:proofErr w:type="spellStart"/>
             <w:r>
               <w:rPr>
                 <w:sz w:val="18"/>
@@ -1322,6 +1532,7 @@
               </w:rPr>
               <w:t>DefaultCodeEditorKey</w:t>
             </w:r>
+            <w:proofErr w:type="spellEnd"/>
           </w:p>
         </w:tc>
         <w:tc>
@@ -1335,6 +1546,7 @@
                 <w:szCs w:val="18"/>
               </w:rPr>
             </w:pPr>
+            <w:proofErr w:type="spellStart"/>
             <w:r>
               <w:rPr>
                 <w:sz w:val="18"/>
@@ -1342,6 +1554,7 @@
               </w:rPr>
               <w:t>CodeEditorUrl</w:t>
             </w:r>
+            <w:proofErr w:type="spellEnd"/>
           </w:p>
         </w:tc>
         <w:tc>
@@ -1377,6 +1590,7 @@
                 <w:szCs w:val="18"/>
               </w:rPr>
             </w:pPr>
+            <w:proofErr w:type="spellStart"/>
             <w:r>
               <w:rPr>
                 <w:sz w:val="18"/>
@@ -1384,6 +1598,7 @@
               </w:rPr>
               <w:t>CodeEditorUrl</w:t>
             </w:r>
+            <w:proofErr w:type="spellEnd"/>
           </w:p>
         </w:tc>
         <w:tc>
@@ -1460,6 +1675,7 @@
                 <w:szCs w:val="18"/>
               </w:rPr>
             </w:pPr>
+            <w:proofErr w:type="spellStart"/>
             <w:r>
               <w:rPr>
                 <w:sz w:val="18"/>
@@ -1467,6 +1683,7 @@
               </w:rPr>
               <w:t>IdentityScope</w:t>
             </w:r>
+            <w:proofErr w:type="spellEnd"/>
           </w:p>
         </w:tc>
         <w:tc>
@@ -1522,6 +1739,7 @@
                 <w:szCs w:val="18"/>
               </w:rPr>
             </w:pPr>
+            <w:proofErr w:type="spellStart"/>
             <w:r>
               <w:rPr>
                 <w:sz w:val="18"/>
@@ -1529,6 +1747,7 @@
               </w:rPr>
               <w:t>IdentityConnectionKey</w:t>
             </w:r>
+            <w:proofErr w:type="spellEnd"/>
           </w:p>
         </w:tc>
         <w:tc>
@@ -1584,6 +1803,7 @@
                 <w:szCs w:val="18"/>
               </w:rPr>
             </w:pPr>
+            <w:proofErr w:type="spellStart"/>
             <w:r>
               <w:rPr>
                 <w:sz w:val="18"/>
@@ -1592,6 +1812,7 @@
               <w:lastRenderedPageBreak/>
               <w:t>DefaultDatabaseKey</w:t>
             </w:r>
+            <w:proofErr w:type="spellEnd"/>
           </w:p>
         </w:tc>
         <w:tc>
@@ -1647,6 +1868,7 @@
                 <w:szCs w:val="18"/>
               </w:rPr>
             </w:pPr>
+            <w:proofErr w:type="spellStart"/>
             <w:r>
               <w:rPr>
                 <w:sz w:val="18"/>
@@ -1654,6 +1876,7 @@
               </w:rPr>
               <w:t>AssetDataPersistFolder</w:t>
             </w:r>
+            <w:proofErr w:type="spellEnd"/>
           </w:p>
         </w:tc>
         <w:tc>
@@ -1709,6 +1932,7 @@
                 <w:szCs w:val="18"/>
               </w:rPr>
             </w:pPr>
+            <w:proofErr w:type="spellStart"/>
             <w:r>
               <w:rPr>
                 <w:sz w:val="18"/>
@@ -1716,6 +1940,7 @@
               </w:rPr>
               <w:t>EdamSettingsFileName</w:t>
             </w:r>
+            <w:proofErr w:type="spellEnd"/>
           </w:p>
         </w:tc>
         <w:tc>
@@ -1729,6 +1954,8 @@
                 <w:szCs w:val="18"/>
               </w:rPr>
             </w:pPr>
+            <w:proofErr w:type="spellStart"/>
+            <w:proofErr w:type="gramStart"/>
             <w:r>
               <w:rPr>
                 <w:sz w:val="18"/>
@@ -1736,6 +1963,8 @@
               </w:rPr>
               <w:t>Edam.Settings.json</w:t>
             </w:r>
+            <w:proofErr w:type="spellEnd"/>
+            <w:proofErr w:type="gramEnd"/>
           </w:p>
         </w:tc>
         <w:tc>
@@ -1784,12 +2013,41 @@
         </w:rPr>
       </w:pPr>
       <w:r>
-        <w:t>The “DefaultTextMapFolder” key states the relative path to the text maps folder.  These are used to map source to target types, keywords, and values.  Supported types, keywords or other for a given schema language including JSON, GraphQL, SQL, XSD, DDL, B2B (EDI) or other.</w:t>
-      </w:r>
-    </w:p>
-    <w:p>
-      <w:r>
-        <w:t>In your “.Args.” projects file the specific map to use should be defined.</w:t>
+        <w:t>The “</w:t>
+      </w:r>
+      <w:proofErr w:type="spellStart"/>
+      <w:r>
+        <w:t>DefaultTextMapFolder</w:t>
+      </w:r>
+      <w:proofErr w:type="spellEnd"/>
+      <w:r>
+        <w:t xml:space="preserve">” key states the relative path to the text maps folder.  These are used to map source to target types, keywords, and values.  Supported types, keywords or other for a given schema language including JSON, </w:t>
+      </w:r>
+      <w:proofErr w:type="spellStart"/>
+      <w:r>
+        <w:t>GraphQL</w:t>
+      </w:r>
+      <w:proofErr w:type="spellEnd"/>
+      <w:r>
+        <w:t>, SQL, XSD, DDL, B2B (EDI) or other.</w:t>
+      </w:r>
+    </w:p>
+    <w:p>
+      <w:r>
+        <w:t xml:space="preserve">In your </w:t>
+      </w:r>
+      <w:proofErr w:type="gramStart"/>
+      <w:r>
+        <w:t>“.</w:t>
+      </w:r>
+      <w:proofErr w:type="spellStart"/>
+      <w:r>
+        <w:t>Args</w:t>
+      </w:r>
+      <w:proofErr w:type="spellEnd"/>
+      <w:proofErr w:type="gramEnd"/>
+      <w:r>
+        <w:t>.” projects file the specific map to use should be defined.</w:t>
       </w:r>
     </w:p>
     <w:p>
@@ -1802,7 +2060,15 @@
     </w:p>
     <w:p>
       <w:r>
-        <w:t>Encryption keys are stored somewhere and the “Edam.Security”</w:t>
+        <w:t>Encryption keys are stored somewhere and the “</w:t>
+      </w:r>
+      <w:proofErr w:type="spellStart"/>
+      <w:r>
+        <w:t>Edam.Security</w:t>
+      </w:r>
+      <w:proofErr w:type="spellEnd"/>
+      <w:r>
+        <w:t>”</w:t>
       </w:r>
       <w:r>
         <w:t xml:space="preserve"> </w:t>
@@ -1820,7 +2086,15 @@
         <w:t xml:space="preserve"> </w:t>
       </w:r>
       <w:r>
-        <w:t>a crude implementation is provided that could or should be redefine when possible.  Once the library (“dll”) is provided its signature can be changed on the configuration file replacing:</w:t>
+        <w:t>a crude implementation is provided that could or should be redefine when possible.  Once the library (“</w:t>
+      </w:r>
+      <w:proofErr w:type="spellStart"/>
+      <w:r>
+        <w:t>dll</w:t>
+      </w:r>
+      <w:proofErr w:type="spellEnd"/>
+      <w:r>
+        <w:t>”) is provided its signature can be changed on the configuration file replacing:</w:t>
       </w:r>
     </w:p>
     <w:p>
@@ -1833,8 +2107,21 @@
         </w:pBdr>
         <w:shd w:val="clear" w:color="auto" w:fill="F2F2F2" w:themeFill="background1" w:themeFillShade="F2"/>
       </w:pPr>
-      <w:r>
-        <w:t>Edam.Security, Version=1.0.0.0, Culture=neutral, PublicKeyToken=null;Edam.Security.SecurityVault.Keys.SecurityKeys</w:t>
+      <w:proofErr w:type="spellStart"/>
+      <w:r>
+        <w:t>Edam.Security</w:t>
+      </w:r>
+      <w:proofErr w:type="spellEnd"/>
+      <w:r>
+        <w:t>, Version=1.0.0.0, Culture=neutral, PublicKeyToken=</w:t>
+      </w:r>
+      <w:proofErr w:type="gramStart"/>
+      <w:r>
+        <w:t>null;Edam.Security</w:t>
+      </w:r>
+      <w:proofErr w:type="gramEnd"/>
+      <w:r>
+        <w:t>.SecurityVault.Keys.SecurityKeys</w:t>
       </w:r>
     </w:p>
     <w:p>
@@ -1849,7 +2136,23 @@
           <w:sz w:val="21"/>
           <w:szCs w:val="21"/>
         </w:rPr>
-        <w:t xml:space="preserve">The “VaultSecretSope” </w:t>
+        <w:t>The “</w:t>
+      </w:r>
+      <w:proofErr w:type="spellStart"/>
+      <w:r>
+        <w:rPr>
+          <w:sz w:val="21"/>
+          <w:szCs w:val="21"/>
+        </w:rPr>
+        <w:t>VaultSecretSope</w:t>
+      </w:r>
+      <w:proofErr w:type="spellEnd"/>
+      <w:r>
+        <w:rPr>
+          <w:sz w:val="21"/>
+          <w:szCs w:val="21"/>
+        </w:rPr>
+        <w:t xml:space="preserve">” </w:t>
       </w:r>
       <w:r>
         <w:t>Identity can be managed locally or remote.  Keep th</w:t>
@@ -1886,7 +2189,15 @@
         <w:t xml:space="preserve"> is</w:t>
       </w:r>
       <w:r>
-        <w:t>.  The “CodeEditorUrl” should contain the location as follows:</w:t>
+        <w:t>.  The “</w:t>
+      </w:r>
+      <w:proofErr w:type="spellStart"/>
+      <w:r>
+        <w:t>CodeEditorUrl</w:t>
+      </w:r>
+      <w:proofErr w:type="spellEnd"/>
+      <w:r>
+        <w:t>” should contain the location as follows:</w:t>
       </w:r>
     </w:p>
     <w:p>
@@ -1898,29 +2209,21 @@
           <w:right w:val="single" w:sz="4" w:space="4" w:color="D9D9D9" w:themeColor="background1" w:themeShade="D9"/>
         </w:pBdr>
         <w:shd w:val="clear" w:color="auto" w:fill="F2F2F2" w:themeFill="background1" w:themeFillShade="F2"/>
-        <w:rPr>
-          <w:lang w:val="es-PR"/>
-        </w:rPr>
       </w:pPr>
-      <w:r>
-        <w:rPr>
-          <w:lang w:val="es-PR"/>
-        </w:rPr>
+      <w:proofErr w:type="gramStart"/>
+      <w:r>
         <w:t>file:///</w:t>
       </w:r>
       <w:r>
         <w:rPr>
           <w:color w:val="FF0000"/>
-          <w:lang w:val="es-PR"/>
         </w:rPr>
         <w:t>C:\\prjs\\Datovy.Edam</w:t>
       </w:r>
       <w:r>
-        <w:rPr>
-          <w:lang w:val="es-PR"/>
-        </w:rPr>
         <w:t>\\Edam.Consoles\\Edam.WinUI\\web\\monaco-editor/code-editor.html</w:t>
       </w:r>
+      <w:proofErr w:type="gramEnd"/>
     </w:p>
     <w:p>
       <w:r>
@@ -1943,18 +2246,27 @@
       <w:r>
         <w:t xml:space="preserve">Editing </w:t>
       </w:r>
+      <w:proofErr w:type="spellStart"/>
+      <w:proofErr w:type="gramStart"/>
       <w:r>
         <w:t>E</w:t>
       </w:r>
       <w:r>
-        <w:t xml:space="preserve">dam.App.Data </w:t>
-      </w:r>
+        <w:t>dam.App.Data</w:t>
+      </w:r>
+      <w:proofErr w:type="spellEnd"/>
+      <w:proofErr w:type="gramEnd"/>
+      <w:r>
+        <w:t xml:space="preserve"> </w:t>
+      </w:r>
+      <w:proofErr w:type="spellStart"/>
       <w:r>
         <w:t>Edam.Settings</w:t>
       </w:r>
       <w:r>
         <w:t>.json</w:t>
       </w:r>
+      <w:proofErr w:type="spellEnd"/>
     </w:p>
     <w:p>
       <w:r>
@@ -2012,7 +2324,29 @@
           <w:sz w:val="21"/>
           <w:szCs w:val="21"/>
         </w:rPr>
-        <w:t>         "Name": "AM.Console",</w:t>
+        <w:t>         "Name": "</w:t>
+      </w:r>
+      <w:proofErr w:type="spellStart"/>
+      <w:proofErr w:type="gramStart"/>
+      <w:r>
+        <w:rPr>
+          <w:rFonts w:ascii="Consolas" w:eastAsia="Times New Roman" w:hAnsi="Consolas" w:cs="Times New Roman"/>
+          <w:color w:val="000000" w:themeColor="text1"/>
+          <w:sz w:val="21"/>
+          <w:szCs w:val="21"/>
+        </w:rPr>
+        <w:t>AM.Console</w:t>
+      </w:r>
+      <w:proofErr w:type="spellEnd"/>
+      <w:proofErr w:type="gramEnd"/>
+      <w:r>
+        <w:rPr>
+          <w:rFonts w:ascii="Consolas" w:eastAsia="Times New Roman" w:hAnsi="Consolas" w:cs="Times New Roman"/>
+          <w:color w:val="000000" w:themeColor="text1"/>
+          <w:sz w:val="21"/>
+          <w:szCs w:val="21"/>
+        </w:rPr>
+        <w:t>",</w:t>
       </w:r>
     </w:p>
     <w:p>
@@ -2039,7 +2373,27 @@
           <w:sz w:val="21"/>
           <w:szCs w:val="21"/>
         </w:rPr>
-        <w:t>         "Type": "ConsolePath",</w:t>
+        <w:t>         "Type": "</w:t>
+      </w:r>
+      <w:proofErr w:type="spellStart"/>
+      <w:r>
+        <w:rPr>
+          <w:rFonts w:ascii="Consolas" w:eastAsia="Times New Roman" w:hAnsi="Consolas" w:cs="Times New Roman"/>
+          <w:color w:val="000000" w:themeColor="text1"/>
+          <w:sz w:val="21"/>
+          <w:szCs w:val="21"/>
+        </w:rPr>
+        <w:t>ConsolePath</w:t>
+      </w:r>
+      <w:proofErr w:type="spellEnd"/>
+      <w:r>
+        <w:rPr>
+          <w:rFonts w:ascii="Consolas" w:eastAsia="Times New Roman" w:hAnsi="Consolas" w:cs="Times New Roman"/>
+          <w:color w:val="000000" w:themeColor="text1"/>
+          <w:sz w:val="21"/>
+          <w:szCs w:val="21"/>
+        </w:rPr>
+        <w:t>",</w:t>
       </w:r>
     </w:p>
     <w:p>
@@ -2066,7 +2420,27 @@
           <w:sz w:val="21"/>
           <w:szCs w:val="21"/>
         </w:rPr>
-        <w:t>         "UriText": "c:/prjs/AppData/Edam.AM.Console/"</w:t>
+        <w:t>         "</w:t>
+      </w:r>
+      <w:proofErr w:type="spellStart"/>
+      <w:r>
+        <w:rPr>
+          <w:rFonts w:ascii="Consolas" w:eastAsia="Times New Roman" w:hAnsi="Consolas" w:cs="Times New Roman"/>
+          <w:color w:val="000000" w:themeColor="text1"/>
+          <w:sz w:val="21"/>
+          <w:szCs w:val="21"/>
+        </w:rPr>
+        <w:t>UriText</w:t>
+      </w:r>
+      <w:proofErr w:type="spellEnd"/>
+      <w:r>
+        <w:rPr>
+          <w:rFonts w:ascii="Consolas" w:eastAsia="Times New Roman" w:hAnsi="Consolas" w:cs="Times New Roman"/>
+          <w:color w:val="000000" w:themeColor="text1"/>
+          <w:sz w:val="21"/>
+          <w:szCs w:val="21"/>
+        </w:rPr>
+        <w:t>": "c:/prjs/AppData/Edam.AM.Console/"</w:t>
       </w:r>
     </w:p>
     <w:p>
@@ -2101,7 +2475,15 @@
         <w:spacing w:before="240"/>
       </w:pPr>
       <w:r>
-        <w:t>The EDAM application templates, and projects data should be found somewhere, to provide a quick start a sample “App.Data” with some Health Care</w:t>
+        <w:t>The EDAM application templates, and projects data should be found somewhere, to provide a quick start a sample “</w:t>
+      </w:r>
+      <w:proofErr w:type="spellStart"/>
+      <w:r>
+        <w:t>App.Data</w:t>
+      </w:r>
+      <w:proofErr w:type="spellEnd"/>
+      <w:r>
+        <w:t>” with some Health Care</w:t>
       </w:r>
       <w:r>
         <w:t xml:space="preserve"> (HC)</w:t>
@@ -2119,7 +2501,15 @@
       </w:pPr>
       <w:r>
         <w:lastRenderedPageBreak/>
-        <w:t>Alternatively, it is possible to add multiple “App.Data” folders as shown in the segment that is being removed as specify above.  To quickly get you started just copy the content of the proved sample and copy it wherever, then add a section to specify its location.  The application will display the alternate locations in a drop-down box that will include those define in this file.</w:t>
+        <w:t>Alternatively, it is possible to add multiple “</w:t>
+      </w:r>
+      <w:proofErr w:type="spellStart"/>
+      <w:r>
+        <w:t>App.Data</w:t>
+      </w:r>
+      <w:proofErr w:type="spellEnd"/>
+      <w:r>
+        <w:t>” folders as shown in the segment that is being removed as specify above.  To quickly get you started just copy the content of the proved sample and copy it wherever, then add a section to specify its location.  The application will display the alternate locations in a drop-down box that will include those define in this file.</w:t>
       </w:r>
     </w:p>
     <w:p>

</xml_diff>

<commit_message>
Started testing JSON instance to asset data model.
</commit_message>
<xml_diff>
--- a/Documentation/0000 - Edam.Studio.Installation.v0.docx
+++ b/Documentation/0000 - Edam.Studio.Installation.v0.docx
@@ -1027,7 +1027,21 @@
                 <w:sz w:val="18"/>
                 <w:szCs w:val="18"/>
               </w:rPr>
-              <w:t>AssetConsulePath</w:t>
+              <w:t>AssetCons</w:t>
+            </w:r>
+            <w:r>
+              <w:rPr>
+                <w:sz w:val="18"/>
+                <w:szCs w:val="18"/>
+              </w:rPr>
+              <w:t>o</w:t>
+            </w:r>
+            <w:r>
+              <w:rPr>
+                <w:sz w:val="18"/>
+                <w:szCs w:val="18"/>
+              </w:rPr>
+              <w:t>lePath</w:t>
             </w:r>
             <w:proofErr w:type="spellEnd"/>
           </w:p>
@@ -1045,18 +1059,42 @@
             </w:pPr>
             <w:r>
               <w:rPr>
-                <w:color w:val="C00000"/>
-                <w:sz w:val="18"/>
-                <w:szCs w:val="18"/>
-              </w:rPr>
-              <w:t>c:/prjs/Datovy.Edam</w:t>
-            </w:r>
-            <w:r>
-              <w:rPr>
-                <w:sz w:val="18"/>
-                <w:szCs w:val="18"/>
-              </w:rPr>
-              <w:t>/Edam.App.Data/</w:t>
+                <w:sz w:val="18"/>
+                <w:szCs w:val="18"/>
+              </w:rPr>
+              <w:t>/</w:t>
+            </w:r>
+            <w:proofErr w:type="spellStart"/>
+            <w:r>
+              <w:rPr>
+                <w:sz w:val="18"/>
+                <w:szCs w:val="18"/>
+              </w:rPr>
+              <w:t>ApplicationData</w:t>
+            </w:r>
+            <w:proofErr w:type="spellEnd"/>
+            <w:r>
+              <w:rPr>
+                <w:sz w:val="18"/>
+                <w:szCs w:val="18"/>
+              </w:rPr>
+              <w:t>/</w:t>
+            </w:r>
+            <w:proofErr w:type="spellStart"/>
+            <w:r>
+              <w:rPr>
+                <w:sz w:val="18"/>
+                <w:szCs w:val="18"/>
+              </w:rPr>
+              <w:t>Edam.App.Data</w:t>
+            </w:r>
+            <w:proofErr w:type="spellEnd"/>
+            <w:r>
+              <w:rPr>
+                <w:sz w:val="18"/>
+                <w:szCs w:val="18"/>
+              </w:rPr>
+              <w:t>/</w:t>
             </w:r>
           </w:p>
         </w:tc>
@@ -1076,21 +1114,7 @@
                 <w:sz w:val="18"/>
                 <w:szCs w:val="18"/>
               </w:rPr>
-              <w:t>Change this path</w:t>
-            </w:r>
-            <w:r>
-              <w:rPr>
-                <w:sz w:val="18"/>
-                <w:szCs w:val="18"/>
-              </w:rPr>
-              <w:t xml:space="preserve"> (in red)</w:t>
-            </w:r>
-            <w:r>
-              <w:rPr>
-                <w:sz w:val="18"/>
-                <w:szCs w:val="18"/>
-              </w:rPr>
-              <w:t xml:space="preserve"> to the location of your installation.</w:t>
+              <w:t>Default Application Data folder containing initial resources.</w:t>
             </w:r>
           </w:p>
         </w:tc>
@@ -1113,7 +1137,7 @@
                 <w:sz w:val="18"/>
                 <w:szCs w:val="18"/>
               </w:rPr>
-              <w:t>AssetConsolePath</w:t>
+              <w:t>AssetProjectsPath</w:t>
             </w:r>
             <w:proofErr w:type="spellEnd"/>
           </w:p>
@@ -1131,18 +1155,10 @@
             </w:pPr>
             <w:r>
               <w:rPr>
-                <w:color w:val="C00000"/>
-                <w:sz w:val="18"/>
-                <w:szCs w:val="18"/>
-              </w:rPr>
-              <w:t>c:/prjs/Datovy.Edam</w:t>
-            </w:r>
-            <w:r>
-              <w:rPr>
-                <w:sz w:val="18"/>
-                <w:szCs w:val="18"/>
-              </w:rPr>
-              <w:t>/Edam.App.Data/</w:t>
+                <w:sz w:val="18"/>
+                <w:szCs w:val="18"/>
+              </w:rPr>
+              <w:t>/Projects/</w:t>
             </w:r>
           </w:p>
         </w:tc>
@@ -1162,21 +1178,7 @@
                 <w:sz w:val="18"/>
                 <w:szCs w:val="18"/>
               </w:rPr>
-              <w:t>Change this path</w:t>
-            </w:r>
-            <w:r>
-              <w:rPr>
-                <w:sz w:val="18"/>
-                <w:szCs w:val="18"/>
-              </w:rPr>
-              <w:t xml:space="preserve"> (in red)</w:t>
-            </w:r>
-            <w:r>
-              <w:rPr>
-                <w:sz w:val="18"/>
-                <w:szCs w:val="18"/>
-              </w:rPr>
-              <w:t xml:space="preserve"> to the location of your installation.</w:t>
+              <w:t>Relative path for the Projects folder, for now don’t change.</w:t>
             </w:r>
           </w:p>
         </w:tc>
@@ -1199,7 +1201,7 @@
                 <w:sz w:val="18"/>
                 <w:szCs w:val="18"/>
               </w:rPr>
-              <w:t>AssetProjectsPath</w:t>
+              <w:t>AssetArgumentsTemplatePath</w:t>
             </w:r>
             <w:proofErr w:type="spellEnd"/>
           </w:p>
@@ -1220,8 +1222,17 @@
                 <w:sz w:val="18"/>
                 <w:szCs w:val="18"/>
               </w:rPr>
-              <w:t>/Projects/</w:t>
-            </w:r>
+              <w:t>Templates/</w:t>
+            </w:r>
+            <w:proofErr w:type="spellStart"/>
+            <w:r>
+              <w:rPr>
+                <w:sz w:val="18"/>
+                <w:szCs w:val="18"/>
+              </w:rPr>
+              <w:t>ToAssets.Args.json</w:t>
+            </w:r>
+            <w:proofErr w:type="spellEnd"/>
           </w:p>
         </w:tc>
         <w:tc>
@@ -1240,7 +1251,7 @@
                 <w:sz w:val="18"/>
                 <w:szCs w:val="18"/>
               </w:rPr>
-              <w:t>Relative path for the Projects folder, for now don’t change.</w:t>
+              <w:t>Path to the project arguments JSON file.</w:t>
             </w:r>
           </w:p>
         </w:tc>
@@ -1263,7 +1274,7 @@
                 <w:sz w:val="18"/>
                 <w:szCs w:val="18"/>
               </w:rPr>
-              <w:t>AssetArgumentsTemplatePath</w:t>
+              <w:t>VaultSecretsScope</w:t>
             </w:r>
             <w:proofErr w:type="spellEnd"/>
           </w:p>
@@ -1284,17 +1295,8 @@
                 <w:sz w:val="18"/>
                 <w:szCs w:val="18"/>
               </w:rPr>
-              <w:t>Templates/</w:t>
-            </w:r>
-            <w:proofErr w:type="spellStart"/>
-            <w:r>
-              <w:rPr>
-                <w:sz w:val="18"/>
-                <w:szCs w:val="18"/>
-              </w:rPr>
-              <w:t>ToAssets.Args.json</w:t>
-            </w:r>
-            <w:proofErr w:type="spellEnd"/>
+              <w:t>LOCAL</w:t>
+            </w:r>
           </w:p>
         </w:tc>
         <w:tc>
@@ -1313,7 +1315,7 @@
                 <w:sz w:val="18"/>
                 <w:szCs w:val="18"/>
               </w:rPr>
-              <w:t>Path to the project arguments JSON file.</w:t>
+              <w:t>See 2.2 section ahead.</w:t>
             </w:r>
           </w:p>
         </w:tc>
@@ -1336,7 +1338,7 @@
                 <w:sz w:val="18"/>
                 <w:szCs w:val="18"/>
               </w:rPr>
-              <w:t>VaultSecretsScope</w:t>
+              <w:t>VaultAssemblyAndTypeKey</w:t>
             </w:r>
             <w:proofErr w:type="spellEnd"/>
           </w:p>
@@ -1357,7 +1359,7 @@
                 <w:sz w:val="18"/>
                 <w:szCs w:val="18"/>
               </w:rPr>
-              <w:t>LOCAL</w:t>
+              <w:t>See sample in section 2.2</w:t>
             </w:r>
           </w:p>
         </w:tc>
@@ -1400,7 +1402,7 @@
                 <w:sz w:val="18"/>
                 <w:szCs w:val="18"/>
               </w:rPr>
-              <w:t>VaultAssemblyAndTypeKey</w:t>
+              <w:t>EditorLanguageMapFileName</w:t>
             </w:r>
             <w:proofErr w:type="spellEnd"/>
           </w:p>
@@ -1416,13 +1418,15 @@
                 <w:szCs w:val="18"/>
               </w:rPr>
             </w:pPr>
-            <w:r>
-              <w:rPr>
-                <w:sz w:val="18"/>
-                <w:szCs w:val="18"/>
-              </w:rPr>
-              <w:t>See sample in section 2.2</w:t>
-            </w:r>
+            <w:proofErr w:type="spellStart"/>
+            <w:r>
+              <w:rPr>
+                <w:sz w:val="18"/>
+                <w:szCs w:val="18"/>
+              </w:rPr>
+              <w:t>EditorLanguageTextMap.json</w:t>
+            </w:r>
+            <w:proofErr w:type="spellEnd"/>
           </w:p>
         </w:tc>
         <w:tc>
@@ -1441,7 +1445,7 @@
                 <w:sz w:val="18"/>
                 <w:szCs w:val="18"/>
               </w:rPr>
-              <w:t>See 2.2 section ahead.</w:t>
+              <w:t>Monaco Code Editor language(s) JSON file.</w:t>
             </w:r>
           </w:p>
         </w:tc>
@@ -1464,7 +1468,7 @@
                 <w:sz w:val="18"/>
                 <w:szCs w:val="18"/>
               </w:rPr>
-              <w:t>EditorLanguageMapFileName</w:t>
+              <w:t>DefaultCodeEditorKey</w:t>
             </w:r>
             <w:proofErr w:type="spellEnd"/>
           </w:p>
@@ -1486,7 +1490,7 @@
                 <w:sz w:val="18"/>
                 <w:szCs w:val="18"/>
               </w:rPr>
-              <w:t>EditorLanguageTextMap.json</w:t>
+              <w:t>CodeEditorUrl</w:t>
             </w:r>
             <w:proofErr w:type="spellEnd"/>
           </w:p>
@@ -1507,7 +1511,7 @@
                 <w:sz w:val="18"/>
                 <w:szCs w:val="18"/>
               </w:rPr>
-              <w:t>Monaco Code Editor language(s) JSON file.</w:t>
+              <w:t>Key that defines the Code Editor URL.</w:t>
             </w:r>
           </w:p>
         </w:tc>
@@ -1530,7 +1534,7 @@
                 <w:sz w:val="18"/>
                 <w:szCs w:val="18"/>
               </w:rPr>
-              <w:t>DefaultCodeEditorKey</w:t>
+              <w:t>CodeEditorUrl</w:t>
             </w:r>
             <w:proofErr w:type="spellEnd"/>
           </w:p>
@@ -1546,15 +1550,34 @@
                 <w:szCs w:val="18"/>
               </w:rPr>
             </w:pPr>
-            <w:proofErr w:type="spellStart"/>
-            <w:r>
-              <w:rPr>
-                <w:sz w:val="18"/>
-                <w:szCs w:val="18"/>
-              </w:rPr>
-              <w:t>CodeEditorUrl</w:t>
-            </w:r>
-            <w:proofErr w:type="spellEnd"/>
+            <w:r>
+              <w:rPr>
+                <w:sz w:val="18"/>
+                <w:szCs w:val="18"/>
+              </w:rPr>
+              <w:t xml:space="preserve">See </w:t>
+            </w:r>
+            <w:r>
+              <w:rPr>
+                <w:sz w:val="18"/>
+                <w:szCs w:val="18"/>
+              </w:rPr>
+              <w:t>sample</w:t>
+            </w:r>
+            <w:r>
+              <w:rPr>
+                <w:sz w:val="18"/>
+                <w:szCs w:val="18"/>
+              </w:rPr>
+              <w:t xml:space="preserve"> in Step 2.</w:t>
+            </w:r>
+            <w:r>
+              <w:rPr>
+                <w:sz w:val="18"/>
+                <w:szCs w:val="18"/>
+              </w:rPr>
+              <w:t>3</w:t>
+            </w:r>
           </w:p>
         </w:tc>
         <w:tc>
@@ -1573,7 +1596,7 @@
                 <w:sz w:val="18"/>
                 <w:szCs w:val="18"/>
               </w:rPr>
-              <w:t>Key that defines the Code Editor URL.</w:t>
+              <w:t>See 2.3 section ahead.</w:t>
             </w:r>
           </w:p>
         </w:tc>
@@ -1596,7 +1619,7 @@
                 <w:sz w:val="18"/>
                 <w:szCs w:val="18"/>
               </w:rPr>
-              <w:t>CodeEditorUrl</w:t>
+              <w:t>IdentityScope</w:t>
             </w:r>
             <w:proofErr w:type="spellEnd"/>
           </w:p>
@@ -1617,28 +1640,7 @@
                 <w:sz w:val="18"/>
                 <w:szCs w:val="18"/>
               </w:rPr>
-              <w:t xml:space="preserve">See </w:t>
-            </w:r>
-            <w:r>
-              <w:rPr>
-                <w:sz w:val="18"/>
-                <w:szCs w:val="18"/>
-              </w:rPr>
-              <w:t>sample</w:t>
-            </w:r>
-            <w:r>
-              <w:rPr>
-                <w:sz w:val="18"/>
-                <w:szCs w:val="18"/>
-              </w:rPr>
-              <w:t xml:space="preserve"> in Step 2.</w:t>
-            </w:r>
-            <w:r>
-              <w:rPr>
-                <w:sz w:val="18"/>
-                <w:szCs w:val="18"/>
-              </w:rPr>
-              <w:t>3</w:t>
+              <w:t>Local</w:t>
             </w:r>
           </w:p>
         </w:tc>
@@ -1658,7 +1660,7 @@
                 <w:sz w:val="18"/>
                 <w:szCs w:val="18"/>
               </w:rPr>
-              <w:t>See 2.3 section ahead.</w:t>
+              <w:t>Identity will be managed locally (keep this value).</w:t>
             </w:r>
           </w:p>
         </w:tc>
@@ -1681,7 +1683,7 @@
                 <w:sz w:val="18"/>
                 <w:szCs w:val="18"/>
               </w:rPr>
-              <w:t>IdentityScope</w:t>
+              <w:t>IdentityConnectionKey</w:t>
             </w:r>
             <w:proofErr w:type="spellEnd"/>
           </w:p>
@@ -1702,7 +1704,7 @@
                 <w:sz w:val="18"/>
                 <w:szCs w:val="18"/>
               </w:rPr>
-              <w:t>Local</w:t>
+              <w:t>N/A</w:t>
             </w:r>
           </w:p>
         </w:tc>
@@ -1722,7 +1724,7 @@
                 <w:sz w:val="18"/>
                 <w:szCs w:val="18"/>
               </w:rPr>
-              <w:t>Identity will be managed locally (keep this value).</w:t>
+              <w:t>Since scope is “Local” no need to specify.</w:t>
             </w:r>
           </w:p>
         </w:tc>
@@ -1745,7 +1747,7 @@
                 <w:sz w:val="18"/>
                 <w:szCs w:val="18"/>
               </w:rPr>
-              <w:t>IdentityConnectionKey</w:t>
+              <w:t>DefaultDatabaseKey</w:t>
             </w:r>
             <w:proofErr w:type="spellEnd"/>
           </w:p>
@@ -1786,7 +1788,7 @@
                 <w:sz w:val="18"/>
                 <w:szCs w:val="18"/>
               </w:rPr>
-              <w:t>Since scope is “Local” no need to specify.</w:t>
+              <w:t>Default database key as defined in the connections string section.</w:t>
             </w:r>
           </w:p>
         </w:tc>
@@ -1810,70 +1812,6 @@
                 <w:szCs w:val="18"/>
               </w:rPr>
               <w:lastRenderedPageBreak/>
-              <w:t>DefaultDatabaseKey</w:t>
-            </w:r>
-            <w:proofErr w:type="spellEnd"/>
-          </w:p>
-        </w:tc>
-        <w:tc>
-          <w:tcPr>
-            <w:tcW w:w="3203" w:type="dxa"/>
-          </w:tcPr>
-          <w:p>
-            <w:pPr>
-              <w:rPr>
-                <w:sz w:val="18"/>
-                <w:szCs w:val="18"/>
-              </w:rPr>
-            </w:pPr>
-            <w:r>
-              <w:rPr>
-                <w:sz w:val="18"/>
-                <w:szCs w:val="18"/>
-              </w:rPr>
-              <w:t>N/A</w:t>
-            </w:r>
-          </w:p>
-        </w:tc>
-        <w:tc>
-          <w:tcPr>
-            <w:tcW w:w="3595" w:type="dxa"/>
-          </w:tcPr>
-          <w:p>
-            <w:pPr>
-              <w:rPr>
-                <w:sz w:val="18"/>
-                <w:szCs w:val="18"/>
-              </w:rPr>
-            </w:pPr>
-            <w:r>
-              <w:rPr>
-                <w:sz w:val="18"/>
-                <w:szCs w:val="18"/>
-              </w:rPr>
-              <w:t>Default database key as defined in the connections string section.</w:t>
-            </w:r>
-          </w:p>
-        </w:tc>
-      </w:tr>
-      <w:tr>
-        <w:tc>
-          <w:tcPr>
-            <w:tcW w:w="2552" w:type="dxa"/>
-          </w:tcPr>
-          <w:p>
-            <w:pPr>
-              <w:rPr>
-                <w:sz w:val="18"/>
-                <w:szCs w:val="18"/>
-              </w:rPr>
-            </w:pPr>
-            <w:proofErr w:type="spellStart"/>
-            <w:r>
-              <w:rPr>
-                <w:sz w:val="18"/>
-                <w:szCs w:val="18"/>
-              </w:rPr>
               <w:t>AssetDataPersistFolder</w:t>
             </w:r>
             <w:proofErr w:type="spellEnd"/>
@@ -1994,7 +1932,7 @@
         <w:spacing w:before="120"/>
       </w:pPr>
       <w:r>
-        <w:t>The previous key – values will help to quickly test the application locally.  An application installer should be provided in future releases.</w:t>
+        <w:t>The previous key – values will help to quickly test the application locally.</w:t>
       </w:r>
     </w:p>
     <w:p>
@@ -2197,7 +2135,13 @@
       </w:r>
       <w:proofErr w:type="spellEnd"/>
       <w:r>
-        <w:t>” should contain the location as follows:</w:t>
+        <w:t>” should contain the</w:t>
+      </w:r>
+      <w:r>
+        <w:t xml:space="preserve"> partial path</w:t>
+      </w:r>
+      <w:r>
+        <w:t xml:space="preserve"> location as follows:</w:t>
       </w:r>
     </w:p>
     <w:p>
@@ -2209,25 +2153,23 @@
           <w:right w:val="single" w:sz="4" w:space="4" w:color="D9D9D9" w:themeColor="background1" w:themeShade="D9"/>
         </w:pBdr>
         <w:shd w:val="clear" w:color="auto" w:fill="F2F2F2" w:themeFill="background1" w:themeFillShade="F2"/>
+        <w:rPr>
+          <w:lang w:val="es-PR"/>
+        </w:rPr>
       </w:pPr>
-      <w:proofErr w:type="gramStart"/>
-      <w:r>
-        <w:t>file:///</w:t>
-      </w:r>
       <w:r>
         <w:rPr>
-          <w:color w:val="FF0000"/>
+          <w:lang w:val="es-PR"/>
         </w:rPr>
-        <w:t>C:\\prjs\\Datovy.Edam</w:t>
-      </w:r>
-      <w:r>
-        <w:t>\\Edam.Consoles\\Edam.WinUI\\web\\monaco-editor/code-editor.html</w:t>
-      </w:r>
-      <w:proofErr w:type="gramEnd"/>
-    </w:p>
-    <w:p>
-      <w:r>
-        <w:t>Change the path (in red) to the location in your computer.</w:t>
+        <w:t>\\web\\monaco-editor/code-editor.html</w:t>
+      </w:r>
+    </w:p>
+    <w:p>
+      <w:r>
+        <w:t>Nothing needs to be changed since the path is out of the box the partial path needed to find the Editor resources</w:t>
+      </w:r>
+      <w:r>
+        <w:t>.</w:t>
       </w:r>
     </w:p>
     <w:p>

</xml_diff>

<commit_message>
Sync all code on a new machine and updated the documentation based on the experience.
</commit_message>
<xml_diff>
--- a/Documentation/0000 - Edam.Studio.Installation.v0.docx
+++ b/Documentation/0000 - Edam.Studio.Installation.v0.docx
@@ -1,6 +1,6 @@
 
 <file path=word/document.xml><?xml version="1.0" encoding="utf-8"?>
-<w:document xmlns:wpc="http://schemas.microsoft.com/office/word/2010/wordprocessingCanvas" xmlns:cx="http://schemas.microsoft.com/office/drawing/2014/chartex" xmlns:cx1="http://schemas.microsoft.com/office/drawing/2015/9/8/chartex" xmlns:cx2="http://schemas.microsoft.com/office/drawing/2015/10/21/chartex" xmlns:cx3="http://schemas.microsoft.com/office/drawing/2016/5/9/chartex" xmlns:cx4="http://schemas.microsoft.com/office/drawing/2016/5/10/chartex" xmlns:cx5="http://schemas.microsoft.com/office/drawing/2016/5/11/chartex" xmlns:cx6="http://schemas.microsoft.com/office/drawing/2016/5/12/chartex" xmlns:cx7="http://schemas.microsoft.com/office/drawing/2016/5/13/chartex" xmlns:cx8="http://schemas.microsoft.com/office/drawing/2016/5/14/chartex" xmlns:mc="http://schemas.openxmlformats.org/markup-compatibility/2006" xmlns:aink="http://schemas.microsoft.com/office/drawing/2016/ink" xmlns:am3d="http://schemas.microsoft.com/office/drawing/2017/model3d" xmlns:o="urn:schemas-microsoft-com:office:office" xmlns:oel="http://schemas.microsoft.com/office/2019/extlst" xmlns:r="http://schemas.openxmlformats.org/officeDocument/2006/relationships" xmlns:m="http://schemas.openxmlformats.org/officeDocument/2006/math" xmlns:v="urn:schemas-microsoft-com:vml" xmlns:wp14="http://schemas.microsoft.com/office/word/2010/wordprocessingDrawing" xmlns:wp="http://schemas.openxmlformats.org/drawingml/2006/wordprocessingDrawing" xmlns:w10="urn:schemas-microsoft-com:office:word" xmlns:w="http://schemas.openxmlformats.org/wordprocessingml/2006/main" xmlns:w14="http://schemas.microsoft.com/office/word/2010/wordml" xmlns:w15="http://schemas.microsoft.com/office/word/2012/wordml" xmlns:w16cex="http://schemas.microsoft.com/office/word/2018/wordml/cex" xmlns:w16cid="http://schemas.microsoft.com/office/word/2016/wordml/cid" xmlns:w16="http://schemas.microsoft.com/office/word/2018/wordml" xmlns:w16sdtdh="http://schemas.microsoft.com/office/word/2020/wordml/sdtdatahash" xmlns:w16se="http://schemas.microsoft.com/office/word/2015/wordml/symex" xmlns:wpg="http://schemas.microsoft.com/office/word/2010/wordprocessingGroup" xmlns:wpi="http://schemas.microsoft.com/office/word/2010/wordprocessingInk" xmlns:wne="http://schemas.microsoft.com/office/word/2006/wordml" xmlns:wps="http://schemas.microsoft.com/office/word/2010/wordprocessingShape" mc:Ignorable="w14 w15 w16se w16cid w16 w16cex w16sdtdh wp14">
+<w:document xmlns:wpc="http://schemas.microsoft.com/office/word/2010/wordprocessingCanvas" xmlns:cx="http://schemas.microsoft.com/office/drawing/2014/chartex" xmlns:cx1="http://schemas.microsoft.com/office/drawing/2015/9/8/chartex" xmlns:cx2="http://schemas.microsoft.com/office/drawing/2015/10/21/chartex" xmlns:cx3="http://schemas.microsoft.com/office/drawing/2016/5/9/chartex" xmlns:cx4="http://schemas.microsoft.com/office/drawing/2016/5/10/chartex" xmlns:cx5="http://schemas.microsoft.com/office/drawing/2016/5/11/chartex" xmlns:cx6="http://schemas.microsoft.com/office/drawing/2016/5/12/chartex" xmlns:cx7="http://schemas.microsoft.com/office/drawing/2016/5/13/chartex" xmlns:cx8="http://schemas.microsoft.com/office/drawing/2016/5/14/chartex" xmlns:mc="http://schemas.openxmlformats.org/markup-compatibility/2006" xmlns:aink="http://schemas.microsoft.com/office/drawing/2016/ink" xmlns:am3d="http://schemas.microsoft.com/office/drawing/2017/model3d" xmlns:o="urn:schemas-microsoft-com:office:office" xmlns:oel="http://schemas.microsoft.com/office/2019/extlst" xmlns:r="http://schemas.openxmlformats.org/officeDocument/2006/relationships" xmlns:m="http://schemas.openxmlformats.org/officeDocument/2006/math" xmlns:v="urn:schemas-microsoft-com:vml" xmlns:wp14="http://schemas.microsoft.com/office/word/2010/wordprocessingDrawing" xmlns:wp="http://schemas.openxmlformats.org/drawingml/2006/wordprocessingDrawing" xmlns:w10="urn:schemas-microsoft-com:office:word" xmlns:w="http://schemas.openxmlformats.org/wordprocessingml/2006/main" xmlns:w14="http://schemas.microsoft.com/office/word/2010/wordml" xmlns:w15="http://schemas.microsoft.com/office/word/2012/wordml" xmlns:w16cex="http://schemas.microsoft.com/office/word/2018/wordml/cex" xmlns:w16cid="http://schemas.microsoft.com/office/word/2016/wordml/cid" xmlns:w16="http://schemas.microsoft.com/office/word/2018/wordml" xmlns:w16du="http://schemas.microsoft.com/office/word/2023/wordml/word16du" xmlns:w16sdtdh="http://schemas.microsoft.com/office/word/2020/wordml/sdtdatahash" xmlns:w16se="http://schemas.microsoft.com/office/word/2015/wordml/symex" xmlns:wpg="http://schemas.microsoft.com/office/word/2010/wordprocessingGroup" xmlns:wpi="http://schemas.microsoft.com/office/word/2010/wordprocessingInk" xmlns:wne="http://schemas.microsoft.com/office/word/2006/wordml" xmlns:wps="http://schemas.microsoft.com/office/word/2010/wordprocessingShape" mc:Ignorable="w14 w15 w16se w16cid w16 w16cex w16sdtdh wp14">
   <w:body>
     <w:p>
       <w:pPr>
@@ -68,6 +68,55 @@
     </w:p>
     <w:p>
       <w:pPr>
+        <w:pStyle w:val="Heading1"/>
+      </w:pPr>
+      <w:r>
+        <w:t>Step 0.0 Pre-installation requirements</w:t>
+      </w:r>
+    </w:p>
+    <w:p>
+      <w:r>
+        <w:t>While Installing Visual Studio make sure to select the following options:</w:t>
+      </w:r>
+    </w:p>
+    <w:p>
+      <w:pPr>
+        <w:pStyle w:val="ListParagraph"/>
+        <w:numPr>
+          <w:ilvl w:val="0"/>
+          <w:numId w:val="2"/>
+        </w:numPr>
+      </w:pPr>
+      <w:r>
+        <w:t>.Net desktop development</w:t>
+      </w:r>
+    </w:p>
+    <w:p>
+      <w:pPr>
+        <w:pStyle w:val="ListParagraph"/>
+        <w:numPr>
+          <w:ilvl w:val="0"/>
+          <w:numId w:val="2"/>
+        </w:numPr>
+      </w:pPr>
+      <w:r>
+        <w:t>Universal Windows Platform development</w:t>
+      </w:r>
+    </w:p>
+    <w:p>
+      <w:pPr>
+        <w:pStyle w:val="ListParagraph"/>
+        <w:numPr>
+          <w:ilvl w:val="0"/>
+          <w:numId w:val="2"/>
+        </w:numPr>
+      </w:pPr>
+      <w:r>
+        <w:t>.NET Multi-platform App UI development (to include “development tools for .NET”)</w:t>
+      </w:r>
+    </w:p>
+    <w:p>
+      <w:pPr>
         <w:pStyle w:val="Heading2"/>
       </w:pPr>
       <w:r>
@@ -121,7 +170,31 @@
         <w:spacing w:before="120" w:after="120"/>
       </w:pPr>
       <w:r>
-        <w:t>The (msix) Deployment Package (Edam.Studio.x.x.x.x_x64_Test) can be found in the “Edam.Install/Edam.Studio.AppPackages” folder in the main project folder</w:t>
+        <w:t>The (</w:t>
+      </w:r>
+      <w:proofErr w:type="spellStart"/>
+      <w:r>
+        <w:t>msix</w:t>
+      </w:r>
+      <w:proofErr w:type="spellEnd"/>
+      <w:r>
+        <w:t>) Deployment Package (Edam.Studio.x.x.x.x_x64_Test) can be found in the “</w:t>
+      </w:r>
+      <w:proofErr w:type="spellStart"/>
+      <w:r>
+        <w:t>Edam.Install</w:t>
+      </w:r>
+      <w:proofErr w:type="spellEnd"/>
+      <w:r>
+        <w:t>/</w:t>
+      </w:r>
+      <w:proofErr w:type="spellStart"/>
+      <w:r>
+        <w:t>Edam.Studio.AppPackages</w:t>
+      </w:r>
+      <w:proofErr w:type="spellEnd"/>
+      <w:r>
+        <w:t>” folder in the main project folder</w:t>
       </w:r>
       <w:r>
         <w:t>.</w:t>
@@ -148,6 +221,7 @@
         <w:rPr>
           <w:noProof/>
         </w:rPr>
+        <w:lastRenderedPageBreak/>
         <w:drawing>
           <wp:inline distT="0" distB="0" distL="0" distR="0" wp14:anchorId="16079E6D" wp14:editId="4201F6EB">
             <wp:extent cx="5943600" cy="3109595"/>
@@ -161,54 +235,6 @@
                 <pic:pic xmlns:pic="http://schemas.openxmlformats.org/drawingml/2006/picture">
                   <pic:nvPicPr>
                     <pic:cNvPr id="1" name="Picture 1" descr="Graphical user interface&#10;&#10;Description automatically generated"/>
-                    <pic:cNvPicPr/>
-                  </pic:nvPicPr>
-                  <pic:blipFill>
-                    <a:blip r:embed="rId4"/>
-                    <a:stretch>
-                      <a:fillRect/>
-                    </a:stretch>
-                  </pic:blipFill>
-                  <pic:spPr>
-                    <a:xfrm>
-                      <a:off x="0" y="0"/>
-                      <a:ext cx="5943600" cy="3109595"/>
-                    </a:xfrm>
-                    <a:prstGeom prst="rect">
-                      <a:avLst/>
-                    </a:prstGeom>
-                  </pic:spPr>
-                </pic:pic>
-              </a:graphicData>
-            </a:graphic>
-          </wp:inline>
-        </w:drawing>
-      </w:r>
-    </w:p>
-    <w:p>
-      <w:r>
-        <w:lastRenderedPageBreak/>
-        <w:t>Some sample values are provided.  Understand that the “Agency ID” or “Organization ID” should be a single word not greater than 20 characters to identify the “Tenant” organization.  Since the application has been configured as Local the above information is encrypted and stored somewhere and to help retrieve those values next time a Pin number is required and for this reason the next screen follows:</w:t>
-      </w:r>
-    </w:p>
-    <w:p>
-      <w:r>
-        <w:rPr>
-          <w:noProof/>
-        </w:rPr>
-        <w:drawing>
-          <wp:inline distT="0" distB="0" distL="0" distR="0" wp14:anchorId="4A80F4B7" wp14:editId="6BE4F914">
-            <wp:extent cx="5943600" cy="3109595"/>
-            <wp:effectExtent l="0" t="0" r="0" b="0"/>
-            <wp:docPr id="3" name="Picture 3"/>
-            <wp:cNvGraphicFramePr>
-              <a:graphicFrameLocks xmlns:a="http://schemas.openxmlformats.org/drawingml/2006/main" noChangeAspect="1"/>
-            </wp:cNvGraphicFramePr>
-            <a:graphic xmlns:a="http://schemas.openxmlformats.org/drawingml/2006/main">
-              <a:graphicData uri="http://schemas.openxmlformats.org/drawingml/2006/picture">
-                <pic:pic xmlns:pic="http://schemas.openxmlformats.org/drawingml/2006/picture">
-                  <pic:nvPicPr>
-                    <pic:cNvPr id="1" name=""/>
                     <pic:cNvPicPr/>
                   </pic:nvPicPr>
                   <pic:blipFill>
@@ -235,6 +261,53 @@
     </w:p>
     <w:p>
       <w:r>
+        <w:t>Some sample values are provided.  Understand that the “Agency ID” or “Organization ID” should be a single word not greater than 20 characters to identify the “Tenant” organization.  Since the application has been configured as Local the above information is encrypted and stored somewhere and to help retrieve those values next time a Pin number is required and for this reason the next screen follows:</w:t>
+      </w:r>
+    </w:p>
+    <w:p>
+      <w:r>
+        <w:rPr>
+          <w:noProof/>
+        </w:rPr>
+        <w:drawing>
+          <wp:inline distT="0" distB="0" distL="0" distR="0" wp14:anchorId="4A80F4B7" wp14:editId="6BE4F914">
+            <wp:extent cx="5943600" cy="3109595"/>
+            <wp:effectExtent l="0" t="0" r="0" b="0"/>
+            <wp:docPr id="3" name="Picture 3"/>
+            <wp:cNvGraphicFramePr>
+              <a:graphicFrameLocks xmlns:a="http://schemas.openxmlformats.org/drawingml/2006/main" noChangeAspect="1"/>
+            </wp:cNvGraphicFramePr>
+            <a:graphic xmlns:a="http://schemas.openxmlformats.org/drawingml/2006/main">
+              <a:graphicData uri="http://schemas.openxmlformats.org/drawingml/2006/picture">
+                <pic:pic xmlns:pic="http://schemas.openxmlformats.org/drawingml/2006/picture">
+                  <pic:nvPicPr>
+                    <pic:cNvPr id="1" name=""/>
+                    <pic:cNvPicPr/>
+                  </pic:nvPicPr>
+                  <pic:blipFill>
+                    <a:blip r:embed="rId6"/>
+                    <a:stretch>
+                      <a:fillRect/>
+                    </a:stretch>
+                  </pic:blipFill>
+                  <pic:spPr>
+                    <a:xfrm>
+                      <a:off x="0" y="0"/>
+                      <a:ext cx="5943600" cy="3109595"/>
+                    </a:xfrm>
+                    <a:prstGeom prst="rect">
+                      <a:avLst/>
+                    </a:prstGeom>
+                  </pic:spPr>
+                </pic:pic>
+              </a:graphicData>
+            </a:graphic>
+          </wp:inline>
+        </w:drawing>
+      </w:r>
+    </w:p>
+    <w:p>
+      <w:r>
         <w:t>Enter a Pin number that will be requested next time the App is run.</w:t>
       </w:r>
     </w:p>
@@ -252,6 +325,242 @@
     </w:sectPr>
   </w:body>
 </w:document>
+</file>
+
+<file path=word/numbering.xml><?xml version="1.0" encoding="utf-8"?>
+<w:numbering xmlns:wpc="http://schemas.microsoft.com/office/word/2010/wordprocessingCanvas" xmlns:cx="http://schemas.microsoft.com/office/drawing/2014/chartex" xmlns:cx1="http://schemas.microsoft.com/office/drawing/2015/9/8/chartex" xmlns:cx2="http://schemas.microsoft.com/office/drawing/2015/10/21/chartex" xmlns:cx3="http://schemas.microsoft.com/office/drawing/2016/5/9/chartex" xmlns:cx4="http://schemas.microsoft.com/office/drawing/2016/5/10/chartex" xmlns:cx5="http://schemas.microsoft.com/office/drawing/2016/5/11/chartex" xmlns:cx6="http://schemas.microsoft.com/office/drawing/2016/5/12/chartex" xmlns:cx7="http://schemas.microsoft.com/office/drawing/2016/5/13/chartex" xmlns:cx8="http://schemas.microsoft.com/office/drawing/2016/5/14/chartex" xmlns:mc="http://schemas.openxmlformats.org/markup-compatibility/2006" xmlns:aink="http://schemas.microsoft.com/office/drawing/2016/ink" xmlns:am3d="http://schemas.microsoft.com/office/drawing/2017/model3d" xmlns:o="urn:schemas-microsoft-com:office:office" xmlns:oel="http://schemas.microsoft.com/office/2019/extlst" xmlns:r="http://schemas.openxmlformats.org/officeDocument/2006/relationships" xmlns:m="http://schemas.openxmlformats.org/officeDocument/2006/math" xmlns:v="urn:schemas-microsoft-com:vml" xmlns:wp14="http://schemas.microsoft.com/office/word/2010/wordprocessingDrawing" xmlns:wp="http://schemas.openxmlformats.org/drawingml/2006/wordprocessingDrawing" xmlns:w10="urn:schemas-microsoft-com:office:word" xmlns:w="http://schemas.openxmlformats.org/wordprocessingml/2006/main" xmlns:w14="http://schemas.microsoft.com/office/word/2010/wordml" xmlns:w15="http://schemas.microsoft.com/office/word/2012/wordml" xmlns:w16cex="http://schemas.microsoft.com/office/word/2018/wordml/cex" xmlns:w16cid="http://schemas.microsoft.com/office/word/2016/wordml/cid" xmlns:w16="http://schemas.microsoft.com/office/word/2018/wordml" xmlns:w16du="http://schemas.microsoft.com/office/word/2023/wordml/word16du" xmlns:w16sdtdh="http://schemas.microsoft.com/office/word/2020/wordml/sdtdatahash" xmlns:w16se="http://schemas.microsoft.com/office/word/2015/wordml/symex" xmlns:wpg="http://schemas.microsoft.com/office/word/2010/wordprocessingGroup" xmlns:wpi="http://schemas.microsoft.com/office/word/2010/wordprocessingInk" xmlns:wne="http://schemas.microsoft.com/office/word/2006/wordml" xmlns:wps="http://schemas.microsoft.com/office/word/2010/wordprocessingShape" mc:Ignorable="w14 w15 w16se w16cid w16 w16cex w16sdtdh wp14">
+  <w:abstractNum w:abstractNumId="0" w15:restartNumberingAfterBreak="0">
+    <w:nsid w:val="27A94957"/>
+    <w:multiLevelType w:val="hybridMultilevel"/>
+    <w:tmpl w:val="E9AADDD0"/>
+    <w:lvl w:ilvl="0" w:tplc="04090001">
+      <w:start w:val="1"/>
+      <w:numFmt w:val="bullet"/>
+      <w:lvlText w:val=""/>
+      <w:lvlJc w:val="left"/>
+      <w:pPr>
+        <w:ind w:left="720" w:hanging="360"/>
+      </w:pPr>
+      <w:rPr>
+        <w:rFonts w:ascii="Symbol" w:hAnsi="Symbol" w:hint="default"/>
+      </w:rPr>
+    </w:lvl>
+    <w:lvl w:ilvl="1" w:tplc="FFFFFFFF" w:tentative="1">
+      <w:start w:val="1"/>
+      <w:numFmt w:val="bullet"/>
+      <w:lvlText w:val="o"/>
+      <w:lvlJc w:val="left"/>
+      <w:pPr>
+        <w:ind w:left="1440" w:hanging="360"/>
+      </w:pPr>
+      <w:rPr>
+        <w:rFonts w:ascii="Courier New" w:hAnsi="Courier New" w:cs="Courier New" w:hint="default"/>
+      </w:rPr>
+    </w:lvl>
+    <w:lvl w:ilvl="2" w:tplc="FFFFFFFF" w:tentative="1">
+      <w:start w:val="1"/>
+      <w:numFmt w:val="bullet"/>
+      <w:lvlText w:val=""/>
+      <w:lvlJc w:val="left"/>
+      <w:pPr>
+        <w:ind w:left="2160" w:hanging="360"/>
+      </w:pPr>
+      <w:rPr>
+        <w:rFonts w:ascii="Wingdings" w:hAnsi="Wingdings" w:hint="default"/>
+      </w:rPr>
+    </w:lvl>
+    <w:lvl w:ilvl="3" w:tplc="FFFFFFFF" w:tentative="1">
+      <w:start w:val="1"/>
+      <w:numFmt w:val="bullet"/>
+      <w:lvlText w:val=""/>
+      <w:lvlJc w:val="left"/>
+      <w:pPr>
+        <w:ind w:left="2880" w:hanging="360"/>
+      </w:pPr>
+      <w:rPr>
+        <w:rFonts w:ascii="Symbol" w:hAnsi="Symbol" w:hint="default"/>
+      </w:rPr>
+    </w:lvl>
+    <w:lvl w:ilvl="4" w:tplc="FFFFFFFF" w:tentative="1">
+      <w:start w:val="1"/>
+      <w:numFmt w:val="bullet"/>
+      <w:lvlText w:val="o"/>
+      <w:lvlJc w:val="left"/>
+      <w:pPr>
+        <w:ind w:left="3600" w:hanging="360"/>
+      </w:pPr>
+      <w:rPr>
+        <w:rFonts w:ascii="Courier New" w:hAnsi="Courier New" w:cs="Courier New" w:hint="default"/>
+      </w:rPr>
+    </w:lvl>
+    <w:lvl w:ilvl="5" w:tplc="FFFFFFFF" w:tentative="1">
+      <w:start w:val="1"/>
+      <w:numFmt w:val="bullet"/>
+      <w:lvlText w:val=""/>
+      <w:lvlJc w:val="left"/>
+      <w:pPr>
+        <w:ind w:left="4320" w:hanging="360"/>
+      </w:pPr>
+      <w:rPr>
+        <w:rFonts w:ascii="Wingdings" w:hAnsi="Wingdings" w:hint="default"/>
+      </w:rPr>
+    </w:lvl>
+    <w:lvl w:ilvl="6" w:tplc="FFFFFFFF" w:tentative="1">
+      <w:start w:val="1"/>
+      <w:numFmt w:val="bullet"/>
+      <w:lvlText w:val=""/>
+      <w:lvlJc w:val="left"/>
+      <w:pPr>
+        <w:ind w:left="5040" w:hanging="360"/>
+      </w:pPr>
+      <w:rPr>
+        <w:rFonts w:ascii="Symbol" w:hAnsi="Symbol" w:hint="default"/>
+      </w:rPr>
+    </w:lvl>
+    <w:lvl w:ilvl="7" w:tplc="FFFFFFFF" w:tentative="1">
+      <w:start w:val="1"/>
+      <w:numFmt w:val="bullet"/>
+      <w:lvlText w:val="o"/>
+      <w:lvlJc w:val="left"/>
+      <w:pPr>
+        <w:ind w:left="5760" w:hanging="360"/>
+      </w:pPr>
+      <w:rPr>
+        <w:rFonts w:ascii="Courier New" w:hAnsi="Courier New" w:cs="Courier New" w:hint="default"/>
+      </w:rPr>
+    </w:lvl>
+    <w:lvl w:ilvl="8" w:tplc="FFFFFFFF" w:tentative="1">
+      <w:start w:val="1"/>
+      <w:numFmt w:val="bullet"/>
+      <w:lvlText w:val=""/>
+      <w:lvlJc w:val="left"/>
+      <w:pPr>
+        <w:ind w:left="6480" w:hanging="360"/>
+      </w:pPr>
+      <w:rPr>
+        <w:rFonts w:ascii="Wingdings" w:hAnsi="Wingdings" w:hint="default"/>
+      </w:rPr>
+    </w:lvl>
+  </w:abstractNum>
+  <w:abstractNum w:abstractNumId="1" w15:restartNumberingAfterBreak="0">
+    <w:nsid w:val="477C20C5"/>
+    <w:multiLevelType w:val="hybridMultilevel"/>
+    <w:tmpl w:val="6A54709C"/>
+    <w:lvl w:ilvl="0" w:tplc="338614B2">
+      <w:numFmt w:val="bullet"/>
+      <w:lvlText w:val="-"/>
+      <w:lvlJc w:val="left"/>
+      <w:pPr>
+        <w:ind w:left="720" w:hanging="360"/>
+      </w:pPr>
+      <w:rPr>
+        <w:rFonts w:ascii="Calibri" w:eastAsiaTheme="minorHAnsi" w:hAnsi="Calibri" w:cs="Calibri" w:hint="default"/>
+      </w:rPr>
+    </w:lvl>
+    <w:lvl w:ilvl="1" w:tplc="04090003" w:tentative="1">
+      <w:start w:val="1"/>
+      <w:numFmt w:val="bullet"/>
+      <w:lvlText w:val="o"/>
+      <w:lvlJc w:val="left"/>
+      <w:pPr>
+        <w:ind w:left="1440" w:hanging="360"/>
+      </w:pPr>
+      <w:rPr>
+        <w:rFonts w:ascii="Courier New" w:hAnsi="Courier New" w:cs="Courier New" w:hint="default"/>
+      </w:rPr>
+    </w:lvl>
+    <w:lvl w:ilvl="2" w:tplc="04090005" w:tentative="1">
+      <w:start w:val="1"/>
+      <w:numFmt w:val="bullet"/>
+      <w:lvlText w:val=""/>
+      <w:lvlJc w:val="left"/>
+      <w:pPr>
+        <w:ind w:left="2160" w:hanging="360"/>
+      </w:pPr>
+      <w:rPr>
+        <w:rFonts w:ascii="Wingdings" w:hAnsi="Wingdings" w:hint="default"/>
+      </w:rPr>
+    </w:lvl>
+    <w:lvl w:ilvl="3" w:tplc="04090001" w:tentative="1">
+      <w:start w:val="1"/>
+      <w:numFmt w:val="bullet"/>
+      <w:lvlText w:val=""/>
+      <w:lvlJc w:val="left"/>
+      <w:pPr>
+        <w:ind w:left="2880" w:hanging="360"/>
+      </w:pPr>
+      <w:rPr>
+        <w:rFonts w:ascii="Symbol" w:hAnsi="Symbol" w:hint="default"/>
+      </w:rPr>
+    </w:lvl>
+    <w:lvl w:ilvl="4" w:tplc="04090003" w:tentative="1">
+      <w:start w:val="1"/>
+      <w:numFmt w:val="bullet"/>
+      <w:lvlText w:val="o"/>
+      <w:lvlJc w:val="left"/>
+      <w:pPr>
+        <w:ind w:left="3600" w:hanging="360"/>
+      </w:pPr>
+      <w:rPr>
+        <w:rFonts w:ascii="Courier New" w:hAnsi="Courier New" w:cs="Courier New" w:hint="default"/>
+      </w:rPr>
+    </w:lvl>
+    <w:lvl w:ilvl="5" w:tplc="04090005" w:tentative="1">
+      <w:start w:val="1"/>
+      <w:numFmt w:val="bullet"/>
+      <w:lvlText w:val=""/>
+      <w:lvlJc w:val="left"/>
+      <w:pPr>
+        <w:ind w:left="4320" w:hanging="360"/>
+      </w:pPr>
+      <w:rPr>
+        <w:rFonts w:ascii="Wingdings" w:hAnsi="Wingdings" w:hint="default"/>
+      </w:rPr>
+    </w:lvl>
+    <w:lvl w:ilvl="6" w:tplc="04090001" w:tentative="1">
+      <w:start w:val="1"/>
+      <w:numFmt w:val="bullet"/>
+      <w:lvlText w:val=""/>
+      <w:lvlJc w:val="left"/>
+      <w:pPr>
+        <w:ind w:left="5040" w:hanging="360"/>
+      </w:pPr>
+      <w:rPr>
+        <w:rFonts w:ascii="Symbol" w:hAnsi="Symbol" w:hint="default"/>
+      </w:rPr>
+    </w:lvl>
+    <w:lvl w:ilvl="7" w:tplc="04090003" w:tentative="1">
+      <w:start w:val="1"/>
+      <w:numFmt w:val="bullet"/>
+      <w:lvlText w:val="o"/>
+      <w:lvlJc w:val="left"/>
+      <w:pPr>
+        <w:ind w:left="5760" w:hanging="360"/>
+      </w:pPr>
+      <w:rPr>
+        <w:rFonts w:ascii="Courier New" w:hAnsi="Courier New" w:cs="Courier New" w:hint="default"/>
+      </w:rPr>
+    </w:lvl>
+    <w:lvl w:ilvl="8" w:tplc="04090005" w:tentative="1">
+      <w:start w:val="1"/>
+      <w:numFmt w:val="bullet"/>
+      <w:lvlText w:val=""/>
+      <w:lvlJc w:val="left"/>
+      <w:pPr>
+        <w:ind w:left="6480" w:hanging="360"/>
+      </w:pPr>
+      <w:rPr>
+        <w:rFonts w:ascii="Wingdings" w:hAnsi="Wingdings" w:hint="default"/>
+      </w:rPr>
+    </w:lvl>
+  </w:abstractNum>
+  <w:num w:numId="1" w16cid:durableId="104811728">
+    <w:abstractNumId w:val="1"/>
+  </w:num>
+  <w:num w:numId="2" w16cid:durableId="1265263735">
+    <w:abstractNumId w:val="0"/>
+  </w:num>
+</w:numbering>
 </file>
 
 <file path=word/styles.xml><?xml version="1.0" encoding="utf-8"?>
@@ -891,6 +1200,17 @@
       <w:szCs w:val="56"/>
     </w:rPr>
   </w:style>
+  <w:style w:type="paragraph" w:styleId="ListParagraph">
+    <w:name w:val="List Paragraph"/>
+    <w:basedOn w:val="Normal"/>
+    <w:uiPriority w:val="34"/>
+    <w:qFormat/>
+    <w:rsid w:val="008D4A76"/>
+    <w:pPr>
+      <w:ind w:left="720"/>
+      <w:contextualSpacing/>
+    </w:pPr>
+  </w:style>
 </w:styles>
 </file>
 

</xml_diff>